<commit_message>
Ich hasse die Doku T_T
</commit_message>
<xml_diff>
--- a/docs/Dokumentation.docx
+++ b/docs/Dokumentation.docx
@@ -221,25 +221,36 @@
           <w:szCs w:val="56"/>
         </w:rPr>
       </w:pPr>
+      <w:proofErr w:type="spellStart"/>
       <w:r>
         <w:rPr>
           <w:sz w:val="56"/>
           <w:szCs w:val="56"/>
         </w:rPr>
-        <w:t xml:space="preserve">Autoshop </w:t>
-      </w:r>
+        <w:t>Autoshop</w:t>
+      </w:r>
+      <w:proofErr w:type="spellEnd"/>
       <w:r>
         <w:rPr>
           <w:sz w:val="56"/>
           <w:szCs w:val="56"/>
         </w:rPr>
-        <w:t>Nenc</w:t>
-      </w:r>
+        <w:t xml:space="preserve"> </w:t>
+      </w:r>
+      <w:proofErr w:type="spellStart"/>
       <w:r>
         <w:rPr>
           <w:sz w:val="56"/>
           <w:szCs w:val="56"/>
         </w:rPr>
+        <w:t>Nenc</w:t>
+      </w:r>
+      <w:proofErr w:type="spellEnd"/>
+      <w:r>
+        <w:rPr>
+          <w:sz w:val="56"/>
+          <w:szCs w:val="56"/>
+        </w:rPr>
         <w:t xml:space="preserve"> </w:t>
       </w:r>
     </w:p>
@@ -357,8 +368,16 @@
         <w:rPr>
           <w:b/>
         </w:rPr>
-        <w:t>Eduard Fekete</w:t>
-      </w:r>
+        <w:t xml:space="preserve">Eduard </w:t>
+      </w:r>
+      <w:proofErr w:type="spellStart"/>
+      <w:r>
+        <w:rPr>
+          <w:b/>
+        </w:rPr>
+        <w:t>Fekete</w:t>
+      </w:r>
+      <w:proofErr w:type="spellEnd"/>
     </w:p>
     <w:p>
       <w:pPr>
@@ -372,8 +391,16 @@
         <w:rPr>
           <w:b/>
         </w:rPr>
-        <w:t>Nina Moßhammer</w:t>
-      </w:r>
+        <w:t xml:space="preserve">Nina </w:t>
+      </w:r>
+      <w:proofErr w:type="spellStart"/>
+      <w:r>
+        <w:rPr>
+          <w:b/>
+        </w:rPr>
+        <w:t>Moßhammer</w:t>
+      </w:r>
+      <w:proofErr w:type="spellEnd"/>
     </w:p>
     <w:p>
       <w:pPr>
@@ -1776,6 +1803,7 @@
           <w:lang w:eastAsia="de-DE"/>
         </w:rPr>
       </w:pPr>
+      <w:proofErr w:type="gramStart"/>
       <w:r>
         <w:rPr>
           <w:rFonts w:ascii="Arial" w:eastAsia="Times New Roman" w:hAnsi="Arial" w:cs="Arial"/>
@@ -1892,6 +1920,7 @@
         </w:rPr>
         <w:tab/>
       </w:r>
+      <w:proofErr w:type="gramEnd"/>
       <w:r>
         <w:rPr>
           <w:rFonts w:ascii="Arial" w:eastAsia="Times New Roman" w:hAnsi="Arial" w:cs="Arial"/>
@@ -1924,6 +1953,7 @@
           <w:lang w:eastAsia="de-DE"/>
         </w:rPr>
       </w:pPr>
+      <w:proofErr w:type="gramStart"/>
       <w:r>
         <w:rPr>
           <w:rFonts w:ascii="Arial" w:eastAsia="Times New Roman" w:hAnsi="Arial" w:cs="Arial"/>
@@ -2040,6 +2070,7 @@
         </w:rPr>
         <w:tab/>
       </w:r>
+      <w:proofErr w:type="gramEnd"/>
       <w:r>
         <w:rPr>
           <w:rFonts w:ascii="Arial" w:eastAsia="Times New Roman" w:hAnsi="Arial" w:cs="Arial"/>
@@ -2243,6 +2274,7 @@
           <w:lang w:eastAsia="de-DE"/>
         </w:rPr>
       </w:pPr>
+      <w:proofErr w:type="gramStart"/>
       <w:r>
         <w:rPr>
           <w:rFonts w:ascii="Arial" w:eastAsia="Times New Roman" w:hAnsi="Arial" w:cs="Arial"/>
@@ -2396,6 +2428,7 @@
         </w:rPr>
         <w:tab/>
       </w:r>
+      <w:proofErr w:type="gramEnd"/>
       <w:r>
         <w:rPr>
           <w:rFonts w:ascii="Arial" w:eastAsia="Times New Roman" w:hAnsi="Arial" w:cs="Arial"/>
@@ -2428,6 +2461,7 @@
           <w:lang w:eastAsia="de-DE"/>
         </w:rPr>
       </w:pPr>
+      <w:proofErr w:type="gramStart"/>
       <w:r>
         <w:rPr>
           <w:rFonts w:ascii="Arial" w:eastAsia="Times New Roman" w:hAnsi="Arial" w:cs="Arial"/>
@@ -2562,6 +2596,7 @@
         </w:rPr>
         <w:tab/>
       </w:r>
+      <w:proofErr w:type="gramEnd"/>
       <w:r>
         <w:rPr>
           <w:rFonts w:ascii="Arial" w:eastAsia="Times New Roman" w:hAnsi="Arial" w:cs="Arial"/>
@@ -2594,6 +2629,7 @@
           <w:lang w:eastAsia="de-DE"/>
         </w:rPr>
       </w:pPr>
+      <w:proofErr w:type="gramStart"/>
       <w:r>
         <w:rPr>
           <w:rFonts w:ascii="Arial" w:eastAsia="Times New Roman" w:hAnsi="Arial" w:cs="Arial"/>
@@ -2720,6 +2756,7 @@
         </w:rPr>
         <w:tab/>
       </w:r>
+      <w:proofErr w:type="gramEnd"/>
       <w:r>
         <w:rPr>
           <w:rFonts w:ascii="Arial" w:eastAsia="Times New Roman" w:hAnsi="Arial" w:cs="Arial"/>
@@ -2752,6 +2789,7 @@
           <w:lang w:eastAsia="de-DE"/>
         </w:rPr>
       </w:pPr>
+      <w:proofErr w:type="gramStart"/>
       <w:r>
         <w:rPr>
           <w:rFonts w:ascii="Arial" w:eastAsia="Times New Roman" w:hAnsi="Arial" w:cs="Arial"/>
@@ -2851,6 +2889,7 @@
         </w:rPr>
         <w:tab/>
       </w:r>
+      <w:proofErr w:type="gramEnd"/>
       <w:r>
         <w:rPr>
           <w:rFonts w:ascii="Arial" w:eastAsia="Times New Roman" w:hAnsi="Arial" w:cs="Arial"/>
@@ -3940,6 +3979,7 @@
         </w:rPr>
         <w:t xml:space="preserve"> </w:t>
       </w:r>
+      <w:proofErr w:type="spellStart"/>
       <w:r>
         <w:rPr>
           <w:rFonts w:ascii="Arial" w:eastAsia="Times New Roman" w:hAnsi="Arial" w:cs="Arial"/>
@@ -3949,6 +3989,7 @@
         </w:rPr>
         <w:t>Deployment</w:t>
       </w:r>
+      <w:proofErr w:type="spellEnd"/>
       <w:r>
         <w:rPr>
           <w:rFonts w:ascii="Arial" w:eastAsia="Times New Roman" w:hAnsi="Arial" w:cs="Arial"/>
@@ -4251,6 +4292,7 @@
           <w:lang w:eastAsia="de-DE"/>
         </w:rPr>
       </w:pPr>
+      <w:proofErr w:type="gramStart"/>
       <w:r>
         <w:rPr>
           <w:rFonts w:ascii="Arial" w:eastAsia="Times New Roman" w:hAnsi="Arial" w:cs="Arial"/>
@@ -4357,6 +4399,7 @@
         </w:rPr>
         <w:tab/>
       </w:r>
+      <w:proofErr w:type="gramEnd"/>
       <w:r>
         <w:rPr>
           <w:rFonts w:ascii="Arial" w:eastAsia="Times New Roman" w:hAnsi="Arial" w:cs="Arial"/>
@@ -4389,6 +4432,7 @@
           <w:lang w:eastAsia="de-DE"/>
         </w:rPr>
       </w:pPr>
+      <w:proofErr w:type="gramStart"/>
       <w:r>
         <w:rPr>
           <w:rFonts w:ascii="Arial" w:eastAsia="Times New Roman" w:hAnsi="Arial" w:cs="Arial"/>
@@ -4495,6 +4539,7 @@
         </w:rPr>
         <w:tab/>
       </w:r>
+      <w:proofErr w:type="gramEnd"/>
       <w:r>
         <w:rPr>
           <w:rFonts w:ascii="Arial" w:eastAsia="Times New Roman" w:hAnsi="Arial" w:cs="Arial"/>
@@ -5026,6 +5071,7 @@
           <w:lang w:eastAsia="de-DE"/>
         </w:rPr>
       </w:pPr>
+      <w:proofErr w:type="gramStart"/>
       <w:r>
         <w:rPr>
           <w:rFonts w:ascii="Arial" w:eastAsia="Times New Roman" w:hAnsi="Arial" w:cs="Arial"/>
@@ -5152,6 +5198,7 @@
         </w:rPr>
         <w:tab/>
       </w:r>
+      <w:proofErr w:type="gramEnd"/>
       <w:r>
         <w:rPr>
           <w:rFonts w:ascii="Arial" w:eastAsia="Times New Roman" w:hAnsi="Arial" w:cs="Arial"/>
@@ -5633,7 +5680,23 @@
           <w:rFonts w:eastAsia="Times New Roman" w:cstheme="minorHAnsi"/>
           <w:lang w:eastAsia="de-DE"/>
         </w:rPr>
-        <w:t>ung wurde von Frau Marhold mit 84</w:t>
+        <w:t xml:space="preserve">ung wurde von Frau </w:t>
+      </w:r>
+      <w:proofErr w:type="spellStart"/>
+      <w:r>
+        <w:rPr>
+          <w:rFonts w:eastAsia="Times New Roman" w:cstheme="minorHAnsi"/>
+          <w:lang w:eastAsia="de-DE"/>
+        </w:rPr>
+        <w:t>Marhold</w:t>
+      </w:r>
+      <w:proofErr w:type="spellEnd"/>
+      <w:r>
+        <w:rPr>
+          <w:rFonts w:eastAsia="Times New Roman" w:cstheme="minorHAnsi"/>
+          <w:lang w:eastAsia="de-DE"/>
+        </w:rPr>
+        <w:t xml:space="preserve"> mit 84</w:t>
       </w:r>
       <w:r>
         <w:rPr>
@@ -6096,75 +6159,10 @@
           <w:szCs w:val="26"/>
           <w:lang w:eastAsia="de-DE"/>
         </w:rPr>
-        <w:t>2.1 Ressourcenplanung</w:t>
-      </w:r>
-    </w:p>
-    <w:p>
-      <w:pPr>
-        <w:spacing w:after="0" w:line="240" w:lineRule="auto"/>
-        <w:ind w:left="426"/>
-        <w:contextualSpacing/>
-        <w:rPr>
-          <w:rFonts w:eastAsia="Times New Roman" w:cstheme="minorHAnsi"/>
-          <w:lang w:eastAsia="de-DE"/>
-        </w:rPr>
-      </w:pPr>
-      <w:r>
-        <w:rPr>
-          <w:rFonts w:eastAsia="Times New Roman" w:cstheme="minorHAnsi"/>
-          <w:lang w:eastAsia="de-DE"/>
-        </w:rPr>
-        <w:t>Im Anhang „Verwendete Ressourcen“ sind alle Ressour</w:t>
-      </w:r>
-      <w:r>
-        <w:rPr>
-          <w:rFonts w:eastAsia="Times New Roman" w:cstheme="minorHAnsi"/>
-          <w:lang w:eastAsia="de-DE"/>
-        </w:rPr>
-        <w:t>cen aufgelistet, die von uns für dieses Projekt eingesetzt wurden. Damit sind sowohl Hard- und Softwareressourcen als auch Personeneinsatz gemeint.</w:t>
-      </w:r>
-    </w:p>
-    <w:p>
-      <w:pPr>
-        <w:spacing w:after="0" w:line="240" w:lineRule="auto"/>
-        <w:ind w:left="426"/>
-        <w:contextualSpacing/>
-        <w:rPr>
-          <w:rFonts w:eastAsia="Times New Roman" w:cstheme="minorHAnsi"/>
-          <w:lang w:eastAsia="de-DE"/>
-        </w:rPr>
-      </w:pPr>
-      <w:r>
-        <w:rPr>
-          <w:rFonts w:eastAsia="Times New Roman" w:cstheme="minorHAnsi"/>
-          <w:lang w:eastAsia="de-DE"/>
-        </w:rPr>
-        <w:t>Um keine zusätzlichen Kosten für das Projekt zu</w:t>
-      </w:r>
-      <w:r>
-        <w:rPr>
-          <w:rFonts w:eastAsia="Times New Roman" w:cstheme="minorHAnsi"/>
-          <w:lang w:eastAsia="de-DE"/>
-        </w:rPr>
-        <w:t xml:space="preserve"> verursachen wurde darauf geachtet, dass die verwendeten Ressourcen entweder bereits vorhanden oder kostenlos zur Verfügung standen.</w:t>
-      </w:r>
-    </w:p>
-    <w:p>
-      <w:pPr>
-        <w:spacing w:after="0" w:line="240" w:lineRule="auto"/>
-        <w:ind w:left="426"/>
-        <w:contextualSpacing/>
-        <w:rPr>
-          <w:rFonts w:eastAsia="Times New Roman" w:cstheme="minorHAnsi"/>
-          <w:lang w:eastAsia="de-DE"/>
-        </w:rPr>
-      </w:pPr>
-    </w:p>
-    <w:p>
-      <w:pPr>
-        <w:spacing w:after="0" w:line="240" w:lineRule="auto"/>
-        <w:ind w:left="426"/>
-        <w:contextualSpacing/>
+        <w:t xml:space="preserve">2.1 </w:t>
+      </w:r>
+      <w:proofErr w:type="gramStart"/>
+      <w:r>
         <w:rPr>
           <w:rFonts w:eastAsia="Times New Roman" w:cstheme="minorHAnsi"/>
           <w:b/>
@@ -6172,8 +6170,76 @@
           <w:szCs w:val="26"/>
           <w:lang w:eastAsia="de-DE"/>
         </w:rPr>
-      </w:pPr>
-      <w:r>
+        <w:t>Ressourcenplanung</w:t>
+      </w:r>
+      <w:proofErr w:type="gramEnd"/>
+    </w:p>
+    <w:p>
+      <w:pPr>
+        <w:spacing w:after="0" w:line="240" w:lineRule="auto"/>
+        <w:ind w:left="426"/>
+        <w:contextualSpacing/>
+        <w:rPr>
+          <w:rFonts w:eastAsia="Times New Roman" w:cstheme="minorHAnsi"/>
+          <w:lang w:eastAsia="de-DE"/>
+        </w:rPr>
+      </w:pPr>
+      <w:r>
+        <w:rPr>
+          <w:rFonts w:eastAsia="Times New Roman" w:cstheme="minorHAnsi"/>
+          <w:lang w:eastAsia="de-DE"/>
+        </w:rPr>
+        <w:t>Im Anhang „Verwendete Ressourcen“ sind alle Ressour</w:t>
+      </w:r>
+      <w:r>
+        <w:rPr>
+          <w:rFonts w:eastAsia="Times New Roman" w:cstheme="minorHAnsi"/>
+          <w:lang w:eastAsia="de-DE"/>
+        </w:rPr>
+        <w:t>cen aufgelistet, die von uns für dieses Projekt eingesetzt wurden. Damit sind sowohl Hard- und Softwareressourcen als auch Personeneinsatz gemeint.</w:t>
+      </w:r>
+    </w:p>
+    <w:p>
+      <w:pPr>
+        <w:spacing w:after="0" w:line="240" w:lineRule="auto"/>
+        <w:ind w:left="426"/>
+        <w:contextualSpacing/>
+        <w:rPr>
+          <w:rFonts w:eastAsia="Times New Roman" w:cstheme="minorHAnsi"/>
+          <w:lang w:eastAsia="de-DE"/>
+        </w:rPr>
+      </w:pPr>
+      <w:r>
+        <w:rPr>
+          <w:rFonts w:eastAsia="Times New Roman" w:cstheme="minorHAnsi"/>
+          <w:lang w:eastAsia="de-DE"/>
+        </w:rPr>
+        <w:t>Um keine zusätzlichen Kosten für das Projekt zu</w:t>
+      </w:r>
+      <w:r>
+        <w:rPr>
+          <w:rFonts w:eastAsia="Times New Roman" w:cstheme="minorHAnsi"/>
+          <w:lang w:eastAsia="de-DE"/>
+        </w:rPr>
+        <w:t xml:space="preserve"> verursachen wurde darauf geachtet, dass die verwendeten Ressourcen entweder bereits vorhanden oder kostenlos zur Verfügung standen.</w:t>
+      </w:r>
+    </w:p>
+    <w:p>
+      <w:pPr>
+        <w:spacing w:after="0" w:line="240" w:lineRule="auto"/>
+        <w:ind w:left="426"/>
+        <w:contextualSpacing/>
+        <w:rPr>
+          <w:rFonts w:eastAsia="Times New Roman" w:cstheme="minorHAnsi"/>
+          <w:lang w:eastAsia="de-DE"/>
+        </w:rPr>
+      </w:pPr>
+    </w:p>
+    <w:p>
+      <w:pPr>
+        <w:spacing w:after="0" w:line="240" w:lineRule="auto"/>
+        <w:ind w:left="426"/>
+        <w:contextualSpacing/>
         <w:rPr>
           <w:rFonts w:eastAsia="Times New Roman" w:cstheme="minorHAnsi"/>
           <w:b/>
@@ -6181,14 +6247,8 @@
           <w:szCs w:val="26"/>
           <w:lang w:eastAsia="de-DE"/>
         </w:rPr>
-        <w:t>2.2 Entwicklungsprozess</w:t>
-      </w:r>
-    </w:p>
-    <w:p>
-      <w:pPr>
-        <w:spacing w:after="0" w:line="240" w:lineRule="auto"/>
-        <w:ind w:left="426"/>
-        <w:contextualSpacing/>
+      </w:pPr>
+      <w:r>
         <w:rPr>
           <w:rFonts w:eastAsia="Times New Roman" w:cstheme="minorHAnsi"/>
           <w:b/>
@@ -6196,6 +6256,33 @@
           <w:szCs w:val="26"/>
           <w:lang w:eastAsia="de-DE"/>
         </w:rPr>
+        <w:t xml:space="preserve">2.2 </w:t>
+      </w:r>
+      <w:proofErr w:type="gramStart"/>
+      <w:r>
+        <w:rPr>
+          <w:rFonts w:eastAsia="Times New Roman" w:cstheme="minorHAnsi"/>
+          <w:b/>
+          <w:sz w:val="26"/>
+          <w:szCs w:val="26"/>
+          <w:lang w:eastAsia="de-DE"/>
+        </w:rPr>
+        <w:t>Entwicklungsprozess</w:t>
+      </w:r>
+      <w:proofErr w:type="gramEnd"/>
+    </w:p>
+    <w:p>
+      <w:pPr>
+        <w:spacing w:after="0" w:line="240" w:lineRule="auto"/>
+        <w:ind w:left="426"/>
+        <w:contextualSpacing/>
+        <w:rPr>
+          <w:rFonts w:eastAsia="Times New Roman" w:cstheme="minorHAnsi"/>
+          <w:b/>
+          <w:sz w:val="26"/>
+          <w:szCs w:val="26"/>
+          <w:lang w:eastAsia="de-DE"/>
+        </w:rPr>
       </w:pPr>
       <w:r>
         <w:rPr>
@@ -6316,7 +6403,23 @@
           <w:rFonts w:eastAsia="Times New Roman" w:cstheme="minorHAnsi"/>
           <w:lang w:eastAsia="de-DE"/>
         </w:rPr>
-        <w:t>(agile Softwareentwicklung -Scrum)</w:t>
+        <w:t>(agile Softwareentwicklung -</w:t>
+      </w:r>
+      <w:proofErr w:type="spellStart"/>
+      <w:r>
+        <w:rPr>
+          <w:rFonts w:eastAsia="Times New Roman" w:cstheme="minorHAnsi"/>
+          <w:lang w:eastAsia="de-DE"/>
+        </w:rPr>
+        <w:t>Scrum</w:t>
+      </w:r>
+      <w:proofErr w:type="spellEnd"/>
+      <w:r>
+        <w:rPr>
+          <w:rFonts w:eastAsia="Times New Roman" w:cstheme="minorHAnsi"/>
+          <w:lang w:eastAsia="de-DE"/>
+        </w:rPr>
+        <w:t>)</w:t>
       </w:r>
     </w:p>
     <w:p>
@@ -6471,40 +6574,7 @@
         <w:contextualSpacing/>
       </w:pPr>
       <w:r>
-        <w:t>Zu Beginn mussten wir uns</w:t>
-      </w:r>
-      <w:r>
-        <w:t xml:space="preserve"> erst einmal</w:t>
-      </w:r>
-      <w:r>
-        <w:t xml:space="preserve"> ein </w:t>
-      </w:r>
-      <w:r>
-        <w:t>mögliches Projekt überlegen. Unsere</w:t>
-      </w:r>
-      <w:r>
-        <w:t xml:space="preserve"> erste Überlegung war </w:t>
-      </w:r>
-      <w:r>
-        <w:t xml:space="preserve">es </w:t>
-      </w:r>
-      <w:r>
-        <w:t>ein</w:t>
-      </w:r>
-      <w:r>
-        <w:t>en</w:t>
-      </w:r>
-      <w:r>
-        <w:t xml:space="preserve"> Online-Shop</w:t>
-      </w:r>
-      <w:r>
-        <w:t xml:space="preserve"> zu erstellen</w:t>
-      </w:r>
-      <w:r>
-        <w:t xml:space="preserve">, doch nach einiger weiterer Überlegung haben wir uns darauf geeinigt eine Inserat-Seite </w:t>
-      </w:r>
-      <w:r>
-        <w:t>für Gebrauchtwagen zu erstellen, da sich eine solche Seite in der begrenzten Zeit besser realisieren lässt als ein ganzer Online-Shop .</w:t>
+        <w:t>Zu Beginn mussten wir uns erst einmal ein mögliches Projekt überlegen. Unsere erste Überlegung war es einen Online-Shop zu erstellen, doch nach einiger weiterer Überlegung haben wir uns darauf geeinigt eine Inserat-Seite für Gebrauchtwagen zu erstellen, da sich eine solche Seite in der begrenzten Zeit besser realisieren lässt als ein ganzer Online-Shop .</w:t>
       </w:r>
     </w:p>
     <w:p>
@@ -6512,19 +6582,7 @@
         <w:ind w:left="426"/>
       </w:pPr>
       <w:r>
-        <w:t>Nachdem wir uns darauf verständigt hatt</w:t>
-      </w:r>
-      <w:r>
-        <w:t>en</w:t>
-      </w:r>
-      <w:r>
-        <w:t>,</w:t>
-      </w:r>
-      <w:r>
-        <w:t xml:space="preserve"> was wir als Projekt erarbeiten möchten,</w:t>
-      </w:r>
-      <w:r>
-        <w:t xml:space="preserve"> begannen wir dami</w:t>
+        <w:t>Nachdem wir uns darauf verständigt hatten, was wir als Projekt erarbeiten möchten, begannen wir dami</w:t>
       </w:r>
       <w:r>
         <w:t>t die</w:t>
@@ -6533,16 +6591,15 @@
         <w:t xml:space="preserve"> Anforderungen an die Datenbankstruktur und das Frontend zu sammeln</w:t>
       </w:r>
       <w:r>
-        <w:t xml:space="preserve">. </w:t>
-      </w:r>
-      <w:r>
-        <w:t>Anschließend überlegten wir gemeinsam wo die Stärken jedes Einzelnen liegen</w:t>
-      </w:r>
-      <w:r>
-        <w:t>, um später die Arbeiten möglichst so v</w:t>
-      </w:r>
-      <w:r>
-        <w:t>erteilen zu können, dass jeder sein Können bestmöglich einbringen kann.</w:t>
+        <w:t xml:space="preserve"> zusätzlich entschieden wir uns für die Nutzung des Frameworks </w:t>
+      </w:r>
+      <w:proofErr w:type="spellStart"/>
+      <w:r>
+        <w:t>Laravel</w:t>
+      </w:r>
+      <w:proofErr w:type="spellEnd"/>
+      <w:r>
+        <w:t>. Anschließend überlegten wir gemeinsam wo die Stärken jedes Einzelnen liegen, um später die Arbeiten möglichst so verteilen zu können, dass jeder sein Können bestmöglich einbringen kann.</w:t>
       </w:r>
       <w:r>
         <w:t xml:space="preserve"> Außerdem entschieden wir uns dazu das Projekt mittels agiler Softwareentwicklung zu erarbeiten, da wir dadurch die Möglichkeit haben flexibler auf Änderungen zu reagieren.</w:t>
@@ -6606,14 +6663,10 @@
           <w:szCs w:val="26"/>
           <w:lang w:eastAsia="de-DE"/>
         </w:rPr>
-        <w:t>3.2 Architekturdesign</w:t>
-      </w:r>
-    </w:p>
-    <w:p>
-      <w:pPr>
-        <w:spacing w:after="0" w:line="240" w:lineRule="auto"/>
-        <w:ind w:left="426"/>
-        <w:contextualSpacing/>
+        <w:t xml:space="preserve">3.2 </w:t>
+      </w:r>
+      <w:proofErr w:type="gramStart"/>
+      <w:r>
         <w:rPr>
           <w:rFonts w:eastAsia="Times New Roman" w:cstheme="minorHAnsi"/>
           <w:b/>
@@ -6621,7 +6674,9 @@
           <w:szCs w:val="26"/>
           <w:lang w:eastAsia="de-DE"/>
         </w:rPr>
-      </w:pPr>
+        <w:t>Architekturdesign</w:t>
+      </w:r>
+      <w:proofErr w:type="gramEnd"/>
     </w:p>
     <w:p>
       <w:pPr>
@@ -6636,7 +6691,12 @@
           <w:lang w:eastAsia="de-DE"/>
         </w:rPr>
       </w:pPr>
-      <w:r>
+    </w:p>
+    <w:p>
+      <w:pPr>
+        <w:spacing w:after="0" w:line="240" w:lineRule="auto"/>
+        <w:ind w:left="426"/>
+        <w:contextualSpacing/>
         <w:rPr>
           <w:rFonts w:eastAsia="Times New Roman" w:cstheme="minorHAnsi"/>
           <w:b/>
@@ -6644,8 +6704,7 @@
           <w:szCs w:val="26"/>
           <w:lang w:eastAsia="de-DE"/>
         </w:rPr>
-        <w:t>3.3 Datenmodell</w:t>
-      </w:r>
+      </w:pPr>
       <w:r>
         <w:rPr>
           <w:rFonts w:eastAsia="Times New Roman" w:cstheme="minorHAnsi"/>
@@ -6654,14 +6713,9 @@
           <w:szCs w:val="26"/>
           <w:lang w:eastAsia="de-DE"/>
         </w:rPr>
-        <w:t>e</w:t>
-      </w:r>
-    </w:p>
-    <w:p>
-      <w:pPr>
-        <w:spacing w:after="0" w:line="240" w:lineRule="auto"/>
-        <w:ind w:left="426"/>
-        <w:contextualSpacing/>
+        <w:t>3.3 Datenmodell</w:t>
+      </w:r>
+      <w:r>
         <w:rPr>
           <w:rFonts w:eastAsia="Times New Roman" w:cstheme="minorHAnsi"/>
           <w:b/>
@@ -6669,118 +6723,8 @@
           <w:szCs w:val="26"/>
           <w:lang w:eastAsia="de-DE"/>
         </w:rPr>
-      </w:pPr>
-    </w:p>
-    <w:p>
-      <w:pPr>
-        <w:spacing w:after="0" w:line="240" w:lineRule="auto"/>
-        <w:ind w:left="426"/>
-        <w:contextualSpacing/>
-        <w:rPr>
-          <w:rFonts w:eastAsia="Times New Roman" w:cstheme="minorHAnsi"/>
-          <w:lang w:eastAsia="de-DE"/>
-        </w:rPr>
-      </w:pPr>
-      <w:r>
-        <w:rPr>
-          <w:rFonts w:eastAsia="Times New Roman" w:cstheme="minorHAnsi"/>
-          <w:lang w:eastAsia="de-DE"/>
-        </w:rPr>
-        <w:t>27.01.2017:</w:t>
-      </w:r>
-    </w:p>
-    <w:p>
-      <w:pPr>
-        <w:spacing w:after="0" w:line="240" w:lineRule="auto"/>
-        <w:ind w:left="426"/>
-        <w:contextualSpacing/>
-        <w:rPr>
-          <w:rFonts w:eastAsia="Times New Roman" w:cstheme="minorHAnsi"/>
-          <w:lang w:eastAsia="de-DE"/>
-        </w:rPr>
-      </w:pPr>
-      <w:r>
-        <w:rPr>
-          <w:rFonts w:eastAsia="Times New Roman" w:cstheme="minorHAnsi"/>
-          <w:lang w:eastAsia="de-DE"/>
-        </w:rPr>
-        <w:t xml:space="preserve">Nach Ermittlung der benötigten Daten wurde ein ER-Modell, das im Anhang unter „ER-Modell_1“ eingesehen werden kann, erstellt. </w:t>
-      </w:r>
-    </w:p>
-    <w:p>
-      <w:pPr>
-        <w:spacing w:after="0" w:line="240" w:lineRule="auto"/>
-        <w:ind w:left="426"/>
-        <w:contextualSpacing/>
-        <w:rPr>
-          <w:rFonts w:eastAsia="Times New Roman" w:cstheme="minorHAnsi"/>
-          <w:lang w:eastAsia="de-DE"/>
-        </w:rPr>
-      </w:pPr>
-      <w:r>
-        <w:rPr>
-          <w:rFonts w:eastAsia="Times New Roman" w:cstheme="minorHAnsi"/>
-          <w:lang w:eastAsia="de-DE"/>
-        </w:rPr>
-        <w:t xml:space="preserve">Nach einigen Überlegungen reduzierten wir die Tabellenstruktur aus zeitlichen Gründen. Auch hierfür </w:t>
-      </w:r>
-      <w:r>
-        <w:rPr>
-          <w:rFonts w:eastAsia="Times New Roman" w:cstheme="minorHAnsi"/>
-          <w:lang w:eastAsia="de-DE"/>
-        </w:rPr>
-        <w:t xml:space="preserve">wurde ein ER-Modell erstellt, das Sie </w:t>
-      </w:r>
-      <w:r>
-        <w:rPr>
-          <w:rFonts w:eastAsia="Times New Roman" w:cstheme="minorHAnsi"/>
-          <w:lang w:eastAsia="de-DE"/>
-        </w:rPr>
-        <w:t>im Anhang unter „ER-Modell_2“</w:t>
-      </w:r>
-      <w:r>
-        <w:rPr>
-          <w:rFonts w:eastAsia="Times New Roman" w:cstheme="minorHAnsi"/>
-          <w:lang w:eastAsia="de-DE"/>
-        </w:rPr>
-        <w:t xml:space="preserve"> finden können</w:t>
-      </w:r>
-      <w:r>
-        <w:rPr>
-          <w:rFonts w:eastAsia="Times New Roman" w:cstheme="minorHAnsi"/>
-          <w:lang w:eastAsia="de-DE"/>
-        </w:rPr>
-        <w:t>.</w:t>
-      </w:r>
-    </w:p>
-    <w:p>
-      <w:pPr>
-        <w:spacing w:after="0" w:line="240" w:lineRule="auto"/>
-        <w:ind w:left="426"/>
-        <w:contextualSpacing/>
-        <w:rPr>
-          <w:rFonts w:eastAsia="Times New Roman" w:cstheme="minorHAnsi"/>
-          <w:lang w:eastAsia="de-DE"/>
-        </w:rPr>
-      </w:pPr>
-      <w:r>
-        <w:rPr>
-          <w:rFonts w:eastAsia="Times New Roman" w:cstheme="minorHAnsi"/>
-          <w:lang w:eastAsia="de-DE"/>
-        </w:rPr>
-        <w:t>Auf Grundlage des zweiten ER-Modells wurde zusätzlich ein relationales Datenmodell erstellt, das im Anhang als „Relationales Datenmodell“ zu finden ist.</w:t>
-      </w:r>
-    </w:p>
-    <w:p>
-      <w:pPr>
-        <w:spacing w:after="0" w:line="240" w:lineRule="auto"/>
-        <w:ind w:left="426"/>
-        <w:contextualSpacing/>
-        <w:rPr>
-          <w:rFonts w:eastAsia="Times New Roman" w:cstheme="minorHAnsi"/>
-          <w:lang w:eastAsia="de-DE"/>
-        </w:rPr>
-      </w:pPr>
+        <w:t>e</w:t>
+      </w:r>
     </w:p>
     <w:p>
       <w:pPr>
@@ -6795,7 +6739,123 @@
           <w:lang w:eastAsia="de-DE"/>
         </w:rPr>
       </w:pPr>
-      <w:r>
+    </w:p>
+    <w:p>
+      <w:pPr>
+        <w:spacing w:after="0" w:line="240" w:lineRule="auto"/>
+        <w:ind w:left="426"/>
+        <w:contextualSpacing/>
+        <w:rPr>
+          <w:rFonts w:eastAsia="Times New Roman" w:cstheme="minorHAnsi"/>
+          <w:lang w:eastAsia="de-DE"/>
+        </w:rPr>
+      </w:pPr>
+      <w:r>
+        <w:rPr>
+          <w:rFonts w:eastAsia="Times New Roman" w:cstheme="minorHAnsi"/>
+          <w:lang w:eastAsia="de-DE"/>
+        </w:rPr>
+        <w:t>27.01.2017:</w:t>
+      </w:r>
+    </w:p>
+    <w:p>
+      <w:pPr>
+        <w:spacing w:after="0" w:line="240" w:lineRule="auto"/>
+        <w:ind w:left="426"/>
+        <w:contextualSpacing/>
+        <w:rPr>
+          <w:rFonts w:eastAsia="Times New Roman" w:cstheme="minorHAnsi"/>
+          <w:lang w:eastAsia="de-DE"/>
+        </w:rPr>
+      </w:pPr>
+      <w:r>
+        <w:rPr>
+          <w:rFonts w:eastAsia="Times New Roman" w:cstheme="minorHAnsi"/>
+          <w:lang w:eastAsia="de-DE"/>
+        </w:rPr>
+        <w:t xml:space="preserve">Nach Ermittlung der benötigten Daten wurde ein ER-Modell, das im Anhang unter „ER-Modell_1“ eingesehen werden kann, erstellt. </w:t>
+      </w:r>
+    </w:p>
+    <w:p>
+      <w:pPr>
+        <w:spacing w:after="0" w:line="240" w:lineRule="auto"/>
+        <w:ind w:left="426"/>
+        <w:contextualSpacing/>
+        <w:rPr>
+          <w:rFonts w:eastAsia="Times New Roman" w:cstheme="minorHAnsi"/>
+          <w:lang w:eastAsia="de-DE"/>
+        </w:rPr>
+      </w:pPr>
+      <w:r>
+        <w:rPr>
+          <w:rFonts w:eastAsia="Times New Roman" w:cstheme="minorHAnsi"/>
+          <w:lang w:eastAsia="de-DE"/>
+        </w:rPr>
+        <w:t xml:space="preserve">Nach einigen Überlegungen reduzierten wir die Tabellenstruktur aus zeitlichen Gründen. Auch hierfür </w:t>
+      </w:r>
+      <w:r>
+        <w:rPr>
+          <w:rFonts w:eastAsia="Times New Roman" w:cstheme="minorHAnsi"/>
+          <w:lang w:eastAsia="de-DE"/>
+        </w:rPr>
+        <w:t xml:space="preserve">wurde ein ER-Modell erstellt, das Sie </w:t>
+      </w:r>
+      <w:r>
+        <w:rPr>
+          <w:rFonts w:eastAsia="Times New Roman" w:cstheme="minorHAnsi"/>
+          <w:lang w:eastAsia="de-DE"/>
+        </w:rPr>
+        <w:t>im Anhang unter „ER-Modell_2“</w:t>
+      </w:r>
+      <w:r>
+        <w:rPr>
+          <w:rFonts w:eastAsia="Times New Roman" w:cstheme="minorHAnsi"/>
+          <w:lang w:eastAsia="de-DE"/>
+        </w:rPr>
+        <w:t xml:space="preserve"> finden können</w:t>
+      </w:r>
+      <w:r>
+        <w:rPr>
+          <w:rFonts w:eastAsia="Times New Roman" w:cstheme="minorHAnsi"/>
+          <w:lang w:eastAsia="de-DE"/>
+        </w:rPr>
+        <w:t>.</w:t>
+      </w:r>
+    </w:p>
+    <w:p>
+      <w:pPr>
+        <w:spacing w:after="0" w:line="240" w:lineRule="auto"/>
+        <w:ind w:left="426"/>
+        <w:contextualSpacing/>
+        <w:rPr>
+          <w:rFonts w:eastAsia="Times New Roman" w:cstheme="minorHAnsi"/>
+          <w:lang w:eastAsia="de-DE"/>
+        </w:rPr>
+      </w:pPr>
+      <w:r>
+        <w:rPr>
+          <w:rFonts w:eastAsia="Times New Roman" w:cstheme="minorHAnsi"/>
+          <w:lang w:eastAsia="de-DE"/>
+        </w:rPr>
+        <w:t>Auf Grundlage des zweiten ER-Modells wurde zusätzlich ein relationales Datenmodell erstellt, das im Anhang als „Relationales Datenmodell“ zu finden ist.</w:t>
+      </w:r>
+    </w:p>
+    <w:p>
+      <w:pPr>
+        <w:spacing w:after="0" w:line="240" w:lineRule="auto"/>
+        <w:ind w:left="426"/>
+        <w:contextualSpacing/>
+        <w:rPr>
+          <w:rFonts w:eastAsia="Times New Roman" w:cstheme="minorHAnsi"/>
+          <w:lang w:eastAsia="de-DE"/>
+        </w:rPr>
+      </w:pPr>
+    </w:p>
+    <w:p>
+      <w:pPr>
+        <w:spacing w:after="0" w:line="240" w:lineRule="auto"/>
+        <w:ind w:left="426"/>
+        <w:contextualSpacing/>
         <w:rPr>
           <w:rFonts w:eastAsia="Times New Roman" w:cstheme="minorHAnsi"/>
           <w:b/>
@@ -6803,75 +6863,8 @@
           <w:szCs w:val="26"/>
           <w:lang w:eastAsia="de-DE"/>
         </w:rPr>
-        <w:t>3.4 Projektmanagement</w:t>
-      </w:r>
-    </w:p>
-    <w:p>
-      <w:pPr>
-        <w:spacing w:after="0" w:line="240" w:lineRule="auto"/>
-        <w:ind w:left="426"/>
-        <w:contextualSpacing/>
-        <w:rPr>
-          <w:rFonts w:eastAsia="Times New Roman" w:cstheme="minorHAnsi"/>
-          <w:lang w:eastAsia="de-DE"/>
-        </w:rPr>
-      </w:pPr>
-      <w:r>
-        <w:rPr>
-          <w:rFonts w:eastAsia="Times New Roman" w:cstheme="minorHAnsi"/>
-          <w:lang w:eastAsia="de-DE"/>
-        </w:rPr>
-        <w:t>27.01.2017:</w:t>
-      </w:r>
-    </w:p>
-    <w:p>
-      <w:pPr>
-        <w:spacing w:after="0" w:line="240" w:lineRule="auto"/>
-        <w:ind w:left="426"/>
-        <w:contextualSpacing/>
-        <w:rPr>
-          <w:rFonts w:eastAsia="Times New Roman" w:cstheme="minorHAnsi"/>
-          <w:lang w:eastAsia="de-DE"/>
-        </w:rPr>
-      </w:pPr>
-      <w:r>
-        <w:rPr>
-          <w:rFonts w:eastAsia="Times New Roman" w:cstheme="minorHAnsi"/>
-          <w:lang w:eastAsia="de-DE"/>
-        </w:rPr>
-        <w:t>Auf Grundlage der erstellten Notizen während der Themenfindung erstellte ich einen Projektstrukturplan, auf den ich im Anschluss eine Vorgangsliste</w:t>
-      </w:r>
-      <w:r>
-        <w:rPr>
-          <w:rFonts w:eastAsia="Times New Roman" w:cstheme="minorHAnsi"/>
-          <w:lang w:eastAsia="de-DE"/>
-        </w:rPr>
-        <w:t xml:space="preserve"> aufsetzte, die alle Arbeitspakete enthält, die während des Projekts abgearbeitet werden mussten.</w:t>
-      </w:r>
-    </w:p>
-    <w:p>
-      <w:pPr>
-        <w:ind w:left="426"/>
-      </w:pPr>
-      <w:r>
-        <w:rPr>
-          <w:rFonts w:eastAsia="Times New Roman" w:cstheme="minorHAnsi"/>
-          <w:lang w:eastAsia="de-DE"/>
-        </w:rPr>
-        <w:t>Wir haben uns gegen einen Netzplan entschieden,</w:t>
-      </w:r>
-      <w:r>
-        <w:t xml:space="preserve"> </w:t>
-      </w:r>
-      <w:r>
-        <w:t>da dieser zu aufwändig für die Größe unseres Projekts wäre.</w:t>
-      </w:r>
-    </w:p>
-    <w:p>
-      <w:pPr>
-        <w:spacing w:after="0" w:line="240" w:lineRule="auto"/>
-        <w:ind w:left="426"/>
-        <w:contextualSpacing/>
+      </w:pPr>
+      <w:r>
         <w:rPr>
           <w:rFonts w:eastAsia="Times New Roman" w:cstheme="minorHAnsi"/>
           <w:b/>
@@ -6879,7 +6872,9 @@
           <w:szCs w:val="26"/>
           <w:lang w:eastAsia="de-DE"/>
         </w:rPr>
-      </w:pPr>
+        <w:t xml:space="preserve">3.4 </w:t>
+      </w:r>
+      <w:proofErr w:type="gramStart"/>
       <w:r>
         <w:rPr>
           <w:rFonts w:eastAsia="Times New Roman" w:cstheme="minorHAnsi"/>
@@ -6888,9 +6883,76 @@
           <w:szCs w:val="26"/>
           <w:lang w:eastAsia="de-DE"/>
         </w:rPr>
-        <w:t>3.</w:t>
-      </w:r>
-      <w:r>
+        <w:t>Projektmanagement</w:t>
+      </w:r>
+      <w:proofErr w:type="gramEnd"/>
+    </w:p>
+    <w:p>
+      <w:pPr>
+        <w:spacing w:after="0" w:line="240" w:lineRule="auto"/>
+        <w:ind w:left="426"/>
+        <w:contextualSpacing/>
+        <w:rPr>
+          <w:rFonts w:eastAsia="Times New Roman" w:cstheme="minorHAnsi"/>
+          <w:lang w:eastAsia="de-DE"/>
+        </w:rPr>
+      </w:pPr>
+      <w:r>
+        <w:rPr>
+          <w:rFonts w:eastAsia="Times New Roman" w:cstheme="minorHAnsi"/>
+          <w:lang w:eastAsia="de-DE"/>
+        </w:rPr>
+        <w:t>27.01.2017:</w:t>
+      </w:r>
+    </w:p>
+    <w:p>
+      <w:pPr>
+        <w:spacing w:after="0" w:line="240" w:lineRule="auto"/>
+        <w:ind w:left="426"/>
+        <w:contextualSpacing/>
+        <w:rPr>
+          <w:rFonts w:eastAsia="Times New Roman" w:cstheme="minorHAnsi"/>
+          <w:lang w:eastAsia="de-DE"/>
+        </w:rPr>
+      </w:pPr>
+      <w:r>
+        <w:rPr>
+          <w:rFonts w:eastAsia="Times New Roman" w:cstheme="minorHAnsi"/>
+          <w:lang w:eastAsia="de-DE"/>
+        </w:rPr>
+        <w:t>Auf Grundlage der erstellten Notizen während der Themenfindung erstellte ich einen Projektstrukturplan, auf den ich im Anschluss eine Vorgangsliste</w:t>
+      </w:r>
+      <w:r>
+        <w:rPr>
+          <w:rFonts w:eastAsia="Times New Roman" w:cstheme="minorHAnsi"/>
+          <w:lang w:eastAsia="de-DE"/>
+        </w:rPr>
+        <w:t xml:space="preserve"> aufsetzte, die alle Arbeitspakete enthält, die während des Projekts abgearbeitet werden mussten.</w:t>
+      </w:r>
+    </w:p>
+    <w:p>
+      <w:pPr>
+        <w:ind w:left="426"/>
+      </w:pPr>
+      <w:r>
+        <w:rPr>
+          <w:rFonts w:eastAsia="Times New Roman" w:cstheme="minorHAnsi"/>
+          <w:lang w:eastAsia="de-DE"/>
+        </w:rPr>
+        <w:t>Wir haben uns gegen einen Netzplan entschieden,</w:t>
+      </w:r>
+      <w:r>
+        <w:t xml:space="preserve"> </w:t>
+      </w:r>
+      <w:r>
+        <w:t>da dieser zu aufwändig für die Größe unseres Projekts wäre.</w:t>
+      </w:r>
+    </w:p>
+    <w:p>
+      <w:pPr>
+        <w:spacing w:after="0" w:line="240" w:lineRule="auto"/>
+        <w:ind w:left="426"/>
+        <w:contextualSpacing/>
         <w:rPr>
           <w:rFonts w:eastAsia="Times New Roman" w:cstheme="minorHAnsi"/>
           <w:b/>
@@ -6898,8 +6960,7 @@
           <w:szCs w:val="26"/>
           <w:lang w:eastAsia="de-DE"/>
         </w:rPr>
-        <w:t>5</w:t>
-      </w:r>
+      </w:pPr>
       <w:r>
         <w:rPr>
           <w:rFonts w:eastAsia="Times New Roman" w:cstheme="minorHAnsi"/>
@@ -6908,8 +6969,40 @@
           <w:szCs w:val="26"/>
           <w:lang w:eastAsia="de-DE"/>
         </w:rPr>
-        <w:t xml:space="preserve"> Pflichtenheft</w:t>
-      </w:r>
+        <w:t>3.</w:t>
+      </w:r>
+      <w:r>
+        <w:rPr>
+          <w:rFonts w:eastAsia="Times New Roman" w:cstheme="minorHAnsi"/>
+          <w:b/>
+          <w:sz w:val="26"/>
+          <w:szCs w:val="26"/>
+          <w:lang w:eastAsia="de-DE"/>
+        </w:rPr>
+        <w:t>5</w:t>
+      </w:r>
+      <w:r>
+        <w:rPr>
+          <w:rFonts w:eastAsia="Times New Roman" w:cstheme="minorHAnsi"/>
+          <w:b/>
+          <w:sz w:val="26"/>
+          <w:szCs w:val="26"/>
+          <w:lang w:eastAsia="de-DE"/>
+        </w:rPr>
+        <w:t xml:space="preserve"> </w:t>
+      </w:r>
+      <w:proofErr w:type="gramStart"/>
+      <w:r>
+        <w:rPr>
+          <w:rFonts w:eastAsia="Times New Roman" w:cstheme="minorHAnsi"/>
+          <w:b/>
+          <w:sz w:val="26"/>
+          <w:szCs w:val="26"/>
+          <w:lang w:eastAsia="de-DE"/>
+        </w:rPr>
+        <w:t>Pflichtenheft</w:t>
+      </w:r>
+      <w:proofErr w:type="gramEnd"/>
     </w:p>
     <w:p>
       <w:pPr>
@@ -7000,7 +7093,7 @@
           <w:szCs w:val="30"/>
           <w:lang w:eastAsia="de-DE"/>
         </w:rPr>
-        <w:t xml:space="preserve">4. Implementierung </w:t>
+        <w:t>4. Realisierung</w:t>
       </w:r>
     </w:p>
     <w:p>
@@ -7081,17 +7174,523 @@
           <w:rFonts w:eastAsia="Times New Roman" w:cstheme="minorHAnsi"/>
           <w:lang w:eastAsia="de-DE"/>
         </w:rPr>
-        <w:t xml:space="preserve">alle gemeinsam am Projekt arbeiten konnten, mussten zu Beginn erst einmal alle auf den gleichen und neusten Stand des Projekts </w:t>
+        <w:t>alle gemeinsam am Projekt arbeiten konnten, mussten zu Beginn erst einmal alle auf den gleichen und neusten Stand des Projekts gebracht werden.</w:t>
+      </w:r>
+    </w:p>
+    <w:p>
+      <w:pPr>
+        <w:spacing w:after="0" w:line="240" w:lineRule="auto"/>
+        <w:ind w:left="426"/>
+        <w:contextualSpacing/>
+        <w:rPr>
+          <w:rFonts w:eastAsia="Times New Roman" w:cstheme="minorHAnsi"/>
+          <w:lang w:eastAsia="de-DE"/>
+        </w:rPr>
+      </w:pPr>
+      <w:r>
+        <w:rPr>
+          <w:rFonts w:eastAsia="Times New Roman" w:cstheme="minorHAnsi"/>
+          <w:lang w:eastAsia="de-DE"/>
+        </w:rPr>
+        <w:t xml:space="preserve">Im Anschluss daran begannen wir mit unterschiedlichen Tätigkeiten. Ich schrieb sogenannte „User-Stories“ (zu finden im Anhang unter User-Stories), die aus Kundensicht zeigen sollen, welche Anforderungen an das Frontend gestellt werden. </w:t>
+      </w:r>
+      <w:r>
+        <w:rPr>
+          <w:rFonts w:eastAsia="Times New Roman" w:cstheme="minorHAnsi"/>
+          <w:lang w:eastAsia="de-DE"/>
+        </w:rPr>
+        <w:t>Danach erstellte ich einen Ablaufplan und eine Vorgangsliste.</w:t>
+      </w:r>
+    </w:p>
+    <w:p>
+      <w:pPr>
+        <w:spacing w:after="0" w:line="240" w:lineRule="auto"/>
+        <w:ind w:left="426"/>
+        <w:contextualSpacing/>
+        <w:rPr>
+          <w:rFonts w:eastAsia="Times New Roman" w:cstheme="minorHAnsi"/>
+          <w:lang w:eastAsia="de-DE"/>
+        </w:rPr>
+      </w:pPr>
+      <w:r>
+        <w:rPr>
+          <w:rFonts w:eastAsia="Times New Roman" w:cstheme="minorHAnsi"/>
+          <w:lang w:eastAsia="de-DE"/>
+        </w:rPr>
+        <w:t xml:space="preserve">Constantin begann damit die Views zu erstellen. Er erarbeitete zunächst ein Grundgerüst, das für alle Views verwendet werden sollte und </w:t>
+      </w:r>
+      <w:r>
+        <w:rPr>
+          <w:rFonts w:eastAsia="Times New Roman" w:cstheme="minorHAnsi"/>
+          <w:lang w:eastAsia="de-DE"/>
+        </w:rPr>
+        <w:t>machte sich dann an die Umsetzung der „User-Stories“.</w:t>
+      </w:r>
+    </w:p>
+    <w:p>
+      <w:pPr>
+        <w:spacing w:after="0" w:line="240" w:lineRule="auto"/>
+        <w:ind w:left="426"/>
+        <w:contextualSpacing/>
+        <w:rPr>
+          <w:rFonts w:eastAsia="Times New Roman" w:cstheme="minorHAnsi"/>
+          <w:lang w:eastAsia="de-DE"/>
+        </w:rPr>
+      </w:pPr>
+      <w:r>
+        <w:rPr>
+          <w:rFonts w:eastAsia="Times New Roman" w:cstheme="minorHAnsi"/>
+          <w:lang w:eastAsia="de-DE"/>
+        </w:rPr>
+        <w:t xml:space="preserve">Zur selben Zeit setzte Niklas das Projekt im Framework </w:t>
+      </w:r>
+      <w:proofErr w:type="spellStart"/>
+      <w:r>
+        <w:rPr>
+          <w:rFonts w:eastAsia="Times New Roman" w:cstheme="minorHAnsi"/>
+          <w:lang w:eastAsia="de-DE"/>
+        </w:rPr>
+        <w:t>Laravel</w:t>
+      </w:r>
+      <w:proofErr w:type="spellEnd"/>
+      <w:r>
+        <w:rPr>
+          <w:rFonts w:eastAsia="Times New Roman" w:cstheme="minorHAnsi"/>
+          <w:lang w:eastAsia="de-DE"/>
+        </w:rPr>
+        <w:t xml:space="preserve"> auf und Eduard sammelte Informationen darüber, wie es möglich ist Images als Modelle in der API zu hinterlegen.</w:t>
+      </w:r>
+    </w:p>
+    <w:p>
+      <w:pPr>
+        <w:spacing w:after="0" w:line="240" w:lineRule="auto"/>
+        <w:ind w:left="426"/>
+        <w:contextualSpacing/>
+        <w:rPr>
+          <w:rFonts w:eastAsia="Times New Roman" w:cstheme="minorHAnsi"/>
+          <w:lang w:eastAsia="de-DE"/>
+        </w:rPr>
+      </w:pPr>
+    </w:p>
+    <w:p>
+      <w:pPr>
+        <w:spacing w:after="0" w:line="240" w:lineRule="auto"/>
+        <w:ind w:left="426"/>
+        <w:contextualSpacing/>
+        <w:rPr>
+          <w:rFonts w:eastAsia="Times New Roman" w:cstheme="minorHAnsi"/>
+          <w:lang w:eastAsia="de-DE"/>
+        </w:rPr>
+      </w:pPr>
+      <w:r>
+        <w:rPr>
+          <w:rFonts w:eastAsia="Times New Roman" w:cstheme="minorHAnsi"/>
+          <w:lang w:eastAsia="de-DE"/>
+        </w:rPr>
+        <w:t>10.03.2017:</w:t>
+      </w:r>
+    </w:p>
+    <w:p>
+      <w:pPr>
+        <w:spacing w:after="0" w:line="240" w:lineRule="auto"/>
+        <w:ind w:left="426"/>
+        <w:contextualSpacing/>
+        <w:rPr>
+          <w:rFonts w:eastAsia="Times New Roman" w:cstheme="minorHAnsi"/>
+          <w:lang w:eastAsia="de-DE"/>
+        </w:rPr>
+      </w:pPr>
+      <w:r>
+        <w:rPr>
+          <w:rFonts w:eastAsia="Times New Roman" w:cstheme="minorHAnsi"/>
+          <w:lang w:eastAsia="de-DE"/>
+        </w:rPr>
+        <w:t xml:space="preserve">Da die Tätigkeiten der vergangenen Woche in ordentlicher Form dokumentiert werden mussten, begann ich mit der Erstellung der Projektdokumentation, in die ich jede Woche nachtragen konnte, </w:t>
+      </w:r>
+      <w:r>
+        <w:rPr>
+          <w:rFonts w:eastAsia="Times New Roman" w:cstheme="minorHAnsi"/>
+          <w:lang w:eastAsia="de-DE"/>
+        </w:rPr>
+        <w:lastRenderedPageBreak/>
+        <w:t>wer welche Aufgaben erfüllt hat. Außerdem erstellte ich das Pflichtenheft aus unseren Notizen, die zu Beginn des Projekts erstellt wurden.</w:t>
+      </w:r>
+    </w:p>
+    <w:p>
+      <w:pPr>
+        <w:spacing w:after="0" w:line="240" w:lineRule="auto"/>
+        <w:ind w:left="426"/>
+        <w:contextualSpacing/>
+      </w:pPr>
+      <w:r>
+        <w:rPr>
+          <w:rFonts w:eastAsia="Times New Roman" w:cstheme="minorHAnsi"/>
+          <w:lang w:eastAsia="de-DE"/>
+        </w:rPr>
+        <w:t xml:space="preserve">Constantin erarbeitete weiter die Views. Er erstellte das Kontaktformular und das </w:t>
+      </w:r>
+      <w:proofErr w:type="spellStart"/>
+      <w:r>
+        <w:rPr>
+          <w:rFonts w:eastAsia="Times New Roman" w:cstheme="minorHAnsi"/>
+          <w:lang w:eastAsia="de-DE"/>
+        </w:rPr>
+        <w:t>Menüband</w:t>
+      </w:r>
+      <w:proofErr w:type="spellEnd"/>
+      <w:r>
+        <w:rPr>
+          <w:rFonts w:eastAsia="Times New Roman" w:cstheme="minorHAnsi"/>
+          <w:lang w:eastAsia="de-DE"/>
+        </w:rPr>
+        <w:t xml:space="preserve"> mit dazugehörigen JavaScript, das dafür sorgt</w:t>
+      </w:r>
+      <w:r>
+        <w:rPr>
+          <w:rFonts w:eastAsia="Times New Roman" w:cstheme="minorHAnsi"/>
+          <w:lang w:eastAsia="de-DE"/>
+        </w:rPr>
+        <w:t>,</w:t>
+      </w:r>
+      <w:r>
+        <w:t xml:space="preserve"> </w:t>
+      </w:r>
+      <w:r>
+        <w:t>dass ab einer gewissen Anzeigebreite nicht mehr das gesamte Menü, sondern nur noch ein Icon angezeigt wird</w:t>
+      </w:r>
+      <w:r>
+        <w:t>.</w:t>
+      </w:r>
+    </w:p>
+    <w:p>
+      <w:pPr>
+        <w:spacing w:after="0" w:line="240" w:lineRule="auto"/>
+        <w:ind w:left="426"/>
+        <w:contextualSpacing/>
+      </w:pPr>
+      <w:r>
+        <w:t xml:space="preserve">Niklas vollendete das Setup in </w:t>
+      </w:r>
+      <w:proofErr w:type="spellStart"/>
+      <w:r>
+        <w:t>Laravel</w:t>
+      </w:r>
+      <w:proofErr w:type="spellEnd"/>
+      <w:r>
+        <w:t xml:space="preserve"> und kümmerte sich im Anschluss gemeinsam mit Eduard um das Backend. Sie erstellten Views für die Detailseite, die Indexseite und für die Seite zum Erstellen neuer Inserate.</w:t>
+      </w:r>
+    </w:p>
+    <w:p>
+      <w:pPr>
+        <w:spacing w:after="0" w:line="240" w:lineRule="auto"/>
+        <w:ind w:left="426"/>
+        <w:contextualSpacing/>
+      </w:pPr>
+    </w:p>
+    <w:p>
+      <w:pPr>
+        <w:spacing w:after="0" w:line="240" w:lineRule="auto"/>
+        <w:ind w:left="426"/>
+        <w:contextualSpacing/>
+      </w:pPr>
+      <w:r>
+        <w:t>17.02.2017:</w:t>
+      </w:r>
+      <w:r>
+        <w:sym w:font="Wingdings" w:char="F0E0"/>
+      </w:r>
+      <w:r>
+        <w:t>unvollständig</w:t>
+      </w:r>
+    </w:p>
+    <w:p>
+      <w:pPr>
+        <w:spacing w:after="0" w:line="240" w:lineRule="auto"/>
+        <w:ind w:left="426"/>
+        <w:contextualSpacing/>
+      </w:pPr>
+      <w:r>
+        <w:t xml:space="preserve">Niklas vervollständigte die Formulare in </w:t>
+      </w:r>
+      <w:proofErr w:type="spellStart"/>
+      <w:r>
+        <w:t>Laravel</w:t>
+      </w:r>
+      <w:proofErr w:type="spellEnd"/>
+      <w:r>
+        <w:t xml:space="preserve"> und ermöglichte damit die Datenspeicherung aus Formularen in unsere Datenbank. Danach sorgte er mit Eduard dafür, dass User-Daten einer Validierung unterzogen werden, bevor sie in der Datenbank abgelegt werden.</w:t>
+      </w:r>
+    </w:p>
+    <w:p>
+      <w:pPr>
+        <w:spacing w:after="0" w:line="240" w:lineRule="auto"/>
+        <w:ind w:left="426"/>
+        <w:contextualSpacing/>
+        <w:rPr>
+          <w:rFonts w:eastAsia="Times New Roman" w:cstheme="minorHAnsi"/>
+          <w:lang w:eastAsia="de-DE"/>
+        </w:rPr>
+      </w:pPr>
+      <w:r>
+        <w:rPr>
+          <w:rFonts w:eastAsia="Times New Roman" w:cstheme="minorHAnsi"/>
+          <w:lang w:eastAsia="de-DE"/>
+        </w:rPr>
+        <w:t>Ich erstellte eine Liste der verwendeten Ressourcen, einzusehen unter dem Anhang „Verwendete Ressourcen“</w:t>
+      </w:r>
+      <w:r>
+        <w:rPr>
+          <w:rFonts w:eastAsia="Times New Roman" w:cstheme="minorHAnsi"/>
+          <w:lang w:eastAsia="de-DE"/>
+        </w:rPr>
+        <w:t>, begann mit dem Dokumentationsabschnitt 1.Einleitung und schrieb die Tätigkeiten der letzten Woche nieder.</w:t>
+      </w:r>
+    </w:p>
+    <w:p>
+      <w:pPr>
+        <w:spacing w:after="0" w:line="240" w:lineRule="auto"/>
+        <w:ind w:left="426"/>
+        <w:contextualSpacing/>
+        <w:rPr>
+          <w:rFonts w:eastAsia="Times New Roman" w:cstheme="minorHAnsi"/>
+          <w:lang w:eastAsia="de-DE"/>
+        </w:rPr>
+      </w:pPr>
+    </w:p>
+    <w:p>
+      <w:pPr>
+        <w:spacing w:after="0" w:line="240" w:lineRule="auto"/>
+        <w:ind w:left="426"/>
+        <w:contextualSpacing/>
+        <w:rPr>
+          <w:rFonts w:eastAsia="Times New Roman" w:cstheme="minorHAnsi"/>
+          <w:lang w:eastAsia="de-DE"/>
+        </w:rPr>
+      </w:pPr>
+    </w:p>
+    <w:p>
+      <w:pPr>
+        <w:spacing w:after="0" w:line="240" w:lineRule="auto"/>
+        <w:ind w:left="426"/>
+        <w:contextualSpacing/>
+        <w:rPr>
+          <w:rFonts w:eastAsia="Times New Roman" w:cstheme="minorHAnsi"/>
+          <w:lang w:eastAsia="de-DE"/>
+        </w:rPr>
+      </w:pPr>
+      <w:r>
+        <w:rPr>
+          <w:rFonts w:eastAsia="Times New Roman" w:cstheme="minorHAnsi"/>
+          <w:lang w:eastAsia="de-DE"/>
+        </w:rPr>
+        <w:t>24.02.2017:</w:t>
+      </w:r>
+      <w:r>
+        <w:rPr>
+          <w:rFonts w:eastAsia="Times New Roman" w:cstheme="minorHAnsi"/>
+          <w:lang w:eastAsia="de-DE"/>
+        </w:rPr>
+        <w:sym w:font="Wingdings" w:char="F0E0"/>
+      </w:r>
+      <w:r>
+        <w:rPr>
+          <w:rFonts w:eastAsia="Times New Roman" w:cstheme="minorHAnsi"/>
+          <w:lang w:eastAsia="de-DE"/>
+        </w:rPr>
+        <w:t>unvollständig</w:t>
+      </w:r>
+    </w:p>
+    <w:p>
+      <w:pPr>
+        <w:spacing w:after="0" w:line="240" w:lineRule="auto"/>
+        <w:ind w:left="426"/>
+        <w:contextualSpacing/>
+        <w:rPr>
+          <w:rFonts w:eastAsia="Times New Roman" w:cstheme="minorHAnsi"/>
+          <w:lang w:eastAsia="de-DE"/>
+        </w:rPr>
+      </w:pPr>
+      <w:r>
+        <w:rPr>
+          <w:rFonts w:eastAsia="Times New Roman" w:cstheme="minorHAnsi"/>
+          <w:lang w:eastAsia="de-DE"/>
+        </w:rPr>
+        <w:softHyphen/>
+      </w:r>
+      <w:r>
+        <w:rPr>
+          <w:rFonts w:eastAsia="Times New Roman" w:cstheme="minorHAnsi"/>
+          <w:lang w:eastAsia="de-DE"/>
+        </w:rPr>
+        <w:softHyphen/>
+      </w:r>
+      <w:r>
+        <w:rPr>
+          <w:rFonts w:eastAsia="Times New Roman" w:cstheme="minorHAnsi"/>
+          <w:lang w:eastAsia="de-DE"/>
+        </w:rPr>
+        <w:softHyphen/>
+      </w:r>
+      <w:r>
+        <w:rPr>
+          <w:rFonts w:eastAsia="Times New Roman" w:cstheme="minorHAnsi"/>
+          <w:lang w:eastAsia="de-DE"/>
+        </w:rPr>
+        <w:t>Niklas</w:t>
+      </w:r>
+      <w:r>
+        <w:rPr>
+          <w:rFonts w:eastAsia="Times New Roman" w:cstheme="minorHAnsi"/>
+          <w:lang w:eastAsia="de-DE"/>
+        </w:rPr>
+        <w:t xml:space="preserve"> richtete auf dem Server ein automatisches </w:t>
+      </w:r>
+      <w:proofErr w:type="spellStart"/>
+      <w:r>
+        <w:rPr>
+          <w:rFonts w:eastAsia="Times New Roman" w:cstheme="minorHAnsi"/>
+          <w:lang w:eastAsia="de-DE"/>
+        </w:rPr>
+        <w:t>Deplo</w:t>
+      </w:r>
+      <w:r>
+        <w:rPr>
+          <w:rFonts w:eastAsia="Times New Roman" w:cstheme="minorHAnsi"/>
+          <w:lang w:eastAsia="de-DE"/>
+        </w:rPr>
+        <w:t>yment</w:t>
+      </w:r>
+      <w:proofErr w:type="spellEnd"/>
+      <w:r>
+        <w:rPr>
+          <w:rFonts w:eastAsia="Times New Roman" w:cstheme="minorHAnsi"/>
+          <w:lang w:eastAsia="de-DE"/>
+        </w:rPr>
+        <w:t xml:space="preserve"> ein.</w:t>
+      </w:r>
+    </w:p>
+    <w:p>
+      <w:pPr>
+        <w:spacing w:after="0" w:line="240" w:lineRule="auto"/>
+        <w:ind w:left="426"/>
+        <w:contextualSpacing/>
+        <w:rPr>
+          <w:rFonts w:eastAsia="Times New Roman" w:cstheme="minorHAnsi"/>
+          <w:lang w:eastAsia="de-DE"/>
+        </w:rPr>
+      </w:pPr>
+      <w:r>
+        <w:rPr>
+          <w:rFonts w:eastAsia="Times New Roman" w:cstheme="minorHAnsi"/>
+          <w:lang w:eastAsia="de-DE"/>
+        </w:rPr>
+        <w:t xml:space="preserve">Ich schrieb weiter an den Dokumentationspunkten 2. </w:t>
+      </w:r>
+      <w:proofErr w:type="gramStart"/>
+      <w:r>
+        <w:rPr>
+          <w:rFonts w:eastAsia="Times New Roman" w:cstheme="minorHAnsi"/>
+          <w:lang w:eastAsia="de-DE"/>
+        </w:rPr>
+        <w:t>Projektplanung ,</w:t>
+      </w:r>
+      <w:proofErr w:type="gramEnd"/>
+      <w:r>
+        <w:rPr>
+          <w:rFonts w:eastAsia="Times New Roman" w:cstheme="minorHAnsi"/>
+          <w:lang w:eastAsia="de-DE"/>
+        </w:rPr>
+        <w:t xml:space="preserve"> 3.Entwurfphase und 4. Realisierung. </w:t>
+      </w:r>
+    </w:p>
+    <w:p>
+      <w:pPr>
+        <w:spacing w:after="0" w:line="240" w:lineRule="auto"/>
+        <w:ind w:left="426"/>
+        <w:contextualSpacing/>
+        <w:rPr>
+          <w:rFonts w:eastAsia="Times New Roman" w:cstheme="minorHAnsi"/>
+          <w:lang w:eastAsia="de-DE"/>
+        </w:rPr>
+      </w:pPr>
+      <w:r>
+        <w:rPr>
+          <w:rFonts w:eastAsia="Times New Roman" w:cstheme="minorHAnsi"/>
+          <w:lang w:eastAsia="de-DE"/>
+        </w:rPr>
+        <w:t xml:space="preserve">Eduard erstellte die </w:t>
+      </w:r>
+      <w:r>
+        <w:rPr>
+          <w:rFonts w:eastAsia="Times New Roman" w:cstheme="minorHAnsi"/>
+          <w:lang w:eastAsia="de-DE"/>
+        </w:rPr>
+        <w:t xml:space="preserve">Funktion für den </w:t>
+      </w:r>
+      <w:r>
+        <w:rPr>
+          <w:rFonts w:eastAsia="Times New Roman" w:cstheme="minorHAnsi"/>
+          <w:lang w:eastAsia="de-DE"/>
+        </w:rPr>
+        <w:t>Image</w:t>
+      </w:r>
+      <w:r>
+        <w:rPr>
+          <w:rFonts w:eastAsia="Times New Roman" w:cstheme="minorHAnsi"/>
+          <w:lang w:eastAsia="de-DE"/>
+        </w:rPr>
+        <w:t>upload. Außerdem kümmerte er sich um die „</w:t>
+      </w:r>
+      <w:proofErr w:type="spellStart"/>
+      <w:r>
+        <w:rPr>
+          <w:rFonts w:eastAsia="Times New Roman" w:cstheme="minorHAnsi"/>
+          <w:lang w:eastAsia="de-DE"/>
+        </w:rPr>
+        <w:t>ShowAll</w:t>
+      </w:r>
+      <w:proofErr w:type="spellEnd"/>
+      <w:r>
+        <w:rPr>
+          <w:rFonts w:eastAsia="Times New Roman" w:cstheme="minorHAnsi"/>
+          <w:lang w:eastAsia="de-DE"/>
+        </w:rPr>
+        <w:t xml:space="preserve">“ Seite, in die er eine </w:t>
+      </w:r>
+      <w:proofErr w:type="spellStart"/>
+      <w:r>
+        <w:rPr>
+          <w:rFonts w:eastAsia="Times New Roman" w:cstheme="minorHAnsi"/>
+          <w:lang w:eastAsia="de-DE"/>
+        </w:rPr>
+        <w:t>BlueImp</w:t>
+      </w:r>
+      <w:proofErr w:type="spellEnd"/>
+      <w:r>
+        <w:rPr>
+          <w:rFonts w:eastAsia="Times New Roman" w:cstheme="minorHAnsi"/>
+          <w:lang w:eastAsia="de-DE"/>
+        </w:rPr>
+        <w:t xml:space="preserve"> Bildergallery einfügt. Zum Schluss band er noch den </w:t>
+      </w:r>
+      <w:proofErr w:type="spellStart"/>
+      <w:r>
+        <w:rPr>
+          <w:rFonts w:eastAsia="Times New Roman" w:cstheme="minorHAnsi"/>
+          <w:lang w:eastAsia="de-DE"/>
+        </w:rPr>
+        <w:t>Footer</w:t>
+      </w:r>
+      <w:proofErr w:type="spellEnd"/>
+      <w:r>
+        <w:rPr>
+          <w:rFonts w:eastAsia="Times New Roman" w:cstheme="minorHAnsi"/>
+          <w:lang w:eastAsia="de-DE"/>
+        </w:rPr>
+        <w:t>, den Constantin bereits für die anderen Seiten verwendet hat, in das Seitenlayout ein.</w:t>
       </w:r>
       <w:bookmarkStart w:id="0" w:name="_GoBack"/>
       <w:bookmarkEnd w:id="0"/>
-      <w:r>
-        <w:rPr>
-          <w:rFonts w:eastAsia="Times New Roman" w:cstheme="minorHAnsi"/>
-          <w:lang w:eastAsia="de-DE"/>
-        </w:rPr>
-        <w:t>gebracht werden.</w:t>
-      </w:r>
     </w:p>
     <w:p>
       <w:pPr>
@@ -7217,8 +7816,17 @@
         <w:sz w:val="20"/>
         <w:szCs w:val="20"/>
       </w:rPr>
-      <w:t>Projektname: Nenc</w:t>
+      <w:t xml:space="preserve">Projektname: </w:t>
     </w:r>
+    <w:proofErr w:type="spellStart"/>
+    <w:r>
+      <w:rPr>
+        <w:sz w:val="20"/>
+        <w:szCs w:val="20"/>
+      </w:rPr>
+      <w:t>Nenc</w:t>
+    </w:r>
+    <w:proofErr w:type="spellEnd"/>
   </w:p>
   <w:p>
     <w:pPr>
@@ -7242,8 +7850,17 @@
         <w:sz w:val="20"/>
         <w:szCs w:val="20"/>
       </w:rPr>
-      <w:t>Nina Moßhammer</w:t>
+      <w:t xml:space="preserve">Nina </w:t>
     </w:r>
+    <w:proofErr w:type="spellStart"/>
+    <w:r>
+      <w:rPr>
+        <w:sz w:val="20"/>
+        <w:szCs w:val="20"/>
+      </w:rPr>
+      <w:t>Moßhammer</w:t>
+    </w:r>
+    <w:proofErr w:type="spellEnd"/>
     <w:r>
       <w:t xml:space="preserve">, </w:t>
     </w:r>
@@ -7259,8 +7876,17 @@
         <w:sz w:val="20"/>
         <w:szCs w:val="20"/>
       </w:rPr>
-      <w:t>, Eduard Fekete</w:t>
+      <w:t xml:space="preserve">, Eduard </w:t>
     </w:r>
+    <w:proofErr w:type="spellStart"/>
+    <w:r>
+      <w:rPr>
+        <w:sz w:val="20"/>
+        <w:szCs w:val="20"/>
+      </w:rPr>
+      <w:t>Fekete</w:t>
+    </w:r>
+    <w:proofErr w:type="spellEnd"/>
     <w:r>
       <w:tab/>
     </w:r>
@@ -7295,7 +7921,7 @@
         <w:bCs/>
         <w:noProof/>
       </w:rPr>
-      <w:t>6</w:t>
+      <w:t>7</w:t>
     </w:r>
     <w:r>
       <w:rPr>
@@ -7334,7 +7960,7 @@
         <w:bCs/>
         <w:noProof/>
       </w:rPr>
-      <w:t>6</w:t>
+      <w:t>7</w:t>
     </w:r>
     <w:r>
       <w:rPr>
@@ -8571,7 +9197,7 @@
   <a:extraClrSchemeLst/>
   <a:extLst>
     <a:ext uri="{05A4C25C-085E-4340-85A3-A5531E510DB2}">
-      <thm15:themeFamily xmlns:thm15="http://schemas.microsoft.com/office/thememl/2012/main" xmlns="" name="Office Theme" id="{62F939B6-93AF-4DB8-9C6B-D6C7DFDC589F}" vid="{4A3C46E8-61CC-4603-A589-7422A47A8E4A}"/>
+      <thm15:themeFamily xmlns="" xmlns:thm15="http://schemas.microsoft.com/office/thememl/2012/main" name="Office Theme" id="{62F939B6-93AF-4DB8-9C6B-D6C7DFDC589F}" vid="{4A3C46E8-61CC-4603-A589-7422A47A8E4A}"/>
     </a:ext>
   </a:extLst>
 </a:theme>

</xml_diff>